<commit_message>
se implemento costos del proyecto
</commit_message>
<xml_diff>
--- a/Documetos/GFPI-F-129_formato_tratamiento_de_datos_menor_de_edad.docx
+++ b/Documetos/GFPI-F-129_formato_tratamiento_de_datos_menor_de_edad.docx
@@ -1,6 +1,6 @@
 
 <file path=word/document.xml><?xml version="1.0" encoding="utf-8"?>
-<w:document xmlns:wpc="http://schemas.microsoft.com/office/word/2010/wordprocessingCanvas" xmlns:cx="http://schemas.microsoft.com/office/drawing/2014/chartex" xmlns:cx1="http://schemas.microsoft.com/office/drawing/2015/9/8/chartex" xmlns:cx2="http://schemas.microsoft.com/office/drawing/2015/10/21/chartex" xmlns:cx3="http://schemas.microsoft.com/office/drawing/2016/5/9/chartex" xmlns:cx4="http://schemas.microsoft.com/office/drawing/2016/5/10/chartex" xmlns:cx5="http://schemas.microsoft.com/office/drawing/2016/5/11/chartex" xmlns:cx6="http://schemas.microsoft.com/office/drawing/2016/5/12/chartex" xmlns:cx7="http://schemas.microsoft.com/office/drawing/2016/5/13/chartex" xmlns:cx8="http://schemas.microsoft.com/office/drawing/2016/5/14/chartex" xmlns:mc="http://schemas.openxmlformats.org/markup-compatibility/2006" xmlns:aink="http://schemas.microsoft.com/office/drawing/2016/ink" xmlns:am3d="http://schemas.microsoft.com/office/drawing/2017/model3d" xmlns:o="urn:schemas-microsoft-com:office:office" xmlns:oel="http://schemas.microsoft.com/office/2019/extlst" xmlns:r="http://schemas.openxmlformats.org/officeDocument/2006/relationships" xmlns:m="http://schemas.openxmlformats.org/officeDocument/2006/math" xmlns:v="urn:schemas-microsoft-com:vml" xmlns:wp14="http://schemas.microsoft.com/office/word/2010/wordprocessingDrawing" xmlns:wp="http://schemas.openxmlformats.org/drawingml/2006/wordprocessingDrawing" xmlns:w10="urn:schemas-microsoft-com:office:word" xmlns:w="http://schemas.openxmlformats.org/wordprocessingml/2006/main" xmlns:w14="http://schemas.microsoft.com/office/word/2010/wordml" xmlns:w15="http://schemas.microsoft.com/office/word/2012/wordml" xmlns:w16cex="http://schemas.microsoft.com/office/word/2018/wordml/cex" xmlns:w16cid="http://schemas.microsoft.com/office/word/2016/wordml/cid" xmlns:w16="http://schemas.microsoft.com/office/word/2018/wordml" xmlns:w16sdtdh="http://schemas.microsoft.com/office/word/2020/wordml/sdtdatahash" xmlns:w16se="http://schemas.microsoft.com/office/word/2015/wordml/symex" xmlns:wpg="http://schemas.microsoft.com/office/word/2010/wordprocessingGroup" xmlns:wpi="http://schemas.microsoft.com/office/word/2010/wordprocessingInk" xmlns:wne="http://schemas.microsoft.com/office/word/2006/wordml" xmlns:wps="http://schemas.microsoft.com/office/word/2010/wordprocessingShape" mc:Ignorable="w14 w15 w16se w16cid w16 w16cex w16sdtdh wp14">
+<w:document xmlns:wpc="http://schemas.microsoft.com/office/word/2010/wordprocessingCanvas" xmlns:cx="http://schemas.microsoft.com/office/drawing/2014/chartex" xmlns:cx1="http://schemas.microsoft.com/office/drawing/2015/9/8/chartex" xmlns:cx2="http://schemas.microsoft.com/office/drawing/2015/10/21/chartex" xmlns:cx3="http://schemas.microsoft.com/office/drawing/2016/5/9/chartex" xmlns:cx4="http://schemas.microsoft.com/office/drawing/2016/5/10/chartex" xmlns:cx5="http://schemas.microsoft.com/office/drawing/2016/5/11/chartex" xmlns:cx6="http://schemas.microsoft.com/office/drawing/2016/5/12/chartex" xmlns:cx7="http://schemas.microsoft.com/office/drawing/2016/5/13/chartex" xmlns:cx8="http://schemas.microsoft.com/office/drawing/2016/5/14/chartex" xmlns:mc="http://schemas.openxmlformats.org/markup-compatibility/2006" xmlns:aink="http://schemas.microsoft.com/office/drawing/2016/ink" xmlns:am3d="http://schemas.microsoft.com/office/drawing/2017/model3d" xmlns:o="urn:schemas-microsoft-com:office:office" xmlns:r="http://schemas.openxmlformats.org/officeDocument/2006/relationships" xmlns:m="http://schemas.openxmlformats.org/officeDocument/2006/math" xmlns:v="urn:schemas-microsoft-com:vml" xmlns:wp14="http://schemas.microsoft.com/office/word/2010/wordprocessingDrawing" xmlns:wp="http://schemas.openxmlformats.org/drawingml/2006/wordprocessingDrawing" xmlns:w10="urn:schemas-microsoft-com:office:word" xmlns:w="http://schemas.openxmlformats.org/wordprocessingml/2006/main" xmlns:w14="http://schemas.microsoft.com/office/word/2010/wordml" xmlns:w15="http://schemas.microsoft.com/office/word/2012/wordml" xmlns:w16cex="http://schemas.microsoft.com/office/word/2018/wordml/cex" xmlns:w16cid="http://schemas.microsoft.com/office/word/2016/wordml/cid" xmlns:w16="http://schemas.microsoft.com/office/word/2018/wordml" xmlns:w16sdtdh="http://schemas.microsoft.com/office/word/2020/wordml/sdtdatahash" xmlns:w16se="http://schemas.microsoft.com/office/word/2015/wordml/symex" xmlns:wpg="http://schemas.microsoft.com/office/word/2010/wordprocessingGroup" xmlns:wpi="http://schemas.microsoft.com/office/word/2010/wordprocessingInk" xmlns:wne="http://schemas.microsoft.com/office/word/2006/wordml" xmlns:wps="http://schemas.microsoft.com/office/word/2010/wordprocessingShape" mc:Ignorable="w14 w15 w16se w16cid w16 w16cex w16sdtdh wp14">
   <w:body>
     <w:tbl>
       <w:tblPr>
@@ -12,10 +12,10 @@
         <w:tblLook w:val="04A0" w:firstRow="1" w:lastRow="0" w:firstColumn="1" w:lastColumn="0" w:noHBand="0" w:noVBand="1"/>
       </w:tblPr>
       <w:tblGrid>
-        <w:gridCol w:w="1202"/>
-        <w:gridCol w:w="2205"/>
-        <w:gridCol w:w="1202"/>
-        <w:gridCol w:w="4219"/>
+        <w:gridCol w:w="1555"/>
+        <w:gridCol w:w="3118"/>
+        <w:gridCol w:w="1275"/>
+        <w:gridCol w:w="2880"/>
       </w:tblGrid>
       <w:tr>
         <w:trPr>
@@ -163,19 +163,41 @@
               <w:rPr>
                 <w:rFonts w:ascii="Calibri" w:eastAsia="Times New Roman" w:hAnsi="Calibri" w:cs="Times New Roman"/>
                 <w:color w:val="000000"/>
-                <w:highlight w:val="yellow"/>
-                <w:lang w:eastAsia="es-CO"/>
-              </w:rPr>
-              <w:t> </w:t>
+                <w:lang w:eastAsia="es-CO"/>
+              </w:rPr>
+              <w:t>{</w:t>
             </w:r>
             <w:r>
               <w:rPr>
                 <w:rFonts w:ascii="Calibri" w:eastAsia="Times New Roman" w:hAnsi="Calibri" w:cs="Times New Roman"/>
                 <w:color w:val="000000"/>
-                <w:highlight w:val="yellow"/>
-                <w:lang w:eastAsia="es-CO"/>
-              </w:rPr>
-              <w:t>NEIVA</w:t>
+                <w:lang w:eastAsia="es-CO"/>
+              </w:rPr>
+              <w:t>{</w:t>
+            </w:r>
+            <w:r>
+              <w:rPr>
+                <w:rFonts w:ascii="Calibri" w:eastAsia="Times New Roman" w:hAnsi="Calibri" w:cs="Times New Roman"/>
+                <w:color w:val="000000"/>
+                <w:lang w:eastAsia="es-CO"/>
+              </w:rPr>
+              <w:t>Ciudad</w:t>
+            </w:r>
+            <w:r>
+              <w:rPr>
+                <w:rFonts w:ascii="Calibri" w:eastAsia="Times New Roman" w:hAnsi="Calibri" w:cs="Times New Roman"/>
+                <w:color w:val="000000"/>
+                <w:lang w:eastAsia="es-CO"/>
+              </w:rPr>
+              <w:t>}</w:t>
+            </w:r>
+            <w:r>
+              <w:rPr>
+                <w:rFonts w:ascii="Calibri" w:eastAsia="Times New Roman" w:hAnsi="Calibri" w:cs="Times New Roman"/>
+                <w:color w:val="000000"/>
+                <w:lang w:eastAsia="es-CO"/>
+              </w:rPr>
+              <w:t>}</w:t>
             </w:r>
           </w:p>
         </w:tc>
@@ -206,6 +228,7 @@
                 <w:color w:val="000000"/>
                 <w:sz w:val="20"/>
                 <w:szCs w:val="20"/>
+                <w:highlight w:val="lightGray"/>
                 <w:lang w:eastAsia="es-CO"/>
               </w:rPr>
             </w:pPr>
@@ -215,6 +238,7 @@
                 <w:b/>
                 <w:color w:val="000000"/>
                 <w:sz w:val="20"/>
+                <w:highlight w:val="lightGray"/>
                 <w:lang w:eastAsia="es-CO"/>
               </w:rPr>
               <w:t>REGIONAL:</w:t>
@@ -243,7 +267,7 @@
                 <w:color w:val="000000"/>
                 <w:sz w:val="20"/>
                 <w:szCs w:val="20"/>
-                <w:highlight w:val="yellow"/>
+                <w:highlight w:val="lightGray"/>
                 <w:lang w:eastAsia="es-CO"/>
               </w:rPr>
             </w:pPr>
@@ -253,10 +277,10 @@
                 <w:b/>
                 <w:color w:val="000000"/>
                 <w:sz w:val="20"/>
-                <w:highlight w:val="yellow"/>
-                <w:lang w:eastAsia="es-CO"/>
-              </w:rPr>
-              <w:t> </w:t>
+                <w:szCs w:val="20"/>
+                <w:lang w:eastAsia="es-CO"/>
+              </w:rPr>
+              <w:t>{{</w:t>
             </w:r>
             <w:r>
               <w:rPr>
@@ -264,10 +288,21 @@
                 <w:b/>
                 <w:color w:val="000000"/>
                 <w:sz w:val="20"/>
-                <w:highlight w:val="yellow"/>
-                <w:lang w:eastAsia="es-CO"/>
-              </w:rPr>
-              <w:t>HUILA</w:t>
+                <w:szCs w:val="20"/>
+                <w:lang w:eastAsia="es-CO"/>
+              </w:rPr>
+              <w:t>Ciudad</w:t>
+            </w:r>
+            <w:r>
+              <w:rPr>
+                <w:rFonts w:ascii="Calibri" w:eastAsia="Times New Roman" w:hAnsi="Calibri" w:cs="Times New Roman"/>
+                <w:b/>
+                <w:color w:val="000000"/>
+                <w:sz w:val="20"/>
+                <w:szCs w:val="20"/>
+                <w:lang w:eastAsia="es-CO"/>
+              </w:rPr>
+              <w:t>}}</w:t>
             </w:r>
           </w:p>
         </w:tc>
@@ -336,31 +371,28 @@
               <w:rPr>
                 <w:rFonts w:ascii="Calibri" w:eastAsia="Times New Roman" w:hAnsi="Calibri" w:cs="Times New Roman"/>
                 <w:color w:val="000000"/>
-                <w:highlight w:val="yellow"/>
-                <w:lang w:eastAsia="es-CO"/>
-              </w:rPr>
-              <w:t> </w:t>
-            </w:r>
+                <w:lang w:eastAsia="es-CO"/>
+              </w:rPr>
+              <w:t>{{</w:t>
+            </w:r>
+            <w:proofErr w:type="spellStart"/>
             <w:r>
               <w:rPr>
                 <w:rFonts w:ascii="Calibri" w:eastAsia="Times New Roman" w:hAnsi="Calibri" w:cs="Times New Roman"/>
                 <w:color w:val="000000"/>
-                <w:highlight w:val="yellow"/>
-                <w:lang w:eastAsia="es-CO"/>
-              </w:rPr>
-              <w:t>Centro la Industria, la Empresa y los Servicios</w:t>
-            </w:r>
-          </w:p>
-          <w:p>
-            <w:pPr>
-              <w:spacing w:after="0" w:line="240" w:lineRule="auto"/>
+                <w:lang w:eastAsia="es-CO"/>
+              </w:rPr>
+              <w:t>CentroFormacion</w:t>
+            </w:r>
+            <w:proofErr w:type="spellEnd"/>
+            <w:r>
               <w:rPr>
                 <w:rFonts w:ascii="Calibri" w:eastAsia="Times New Roman" w:hAnsi="Calibri" w:cs="Times New Roman"/>
                 <w:color w:val="000000"/>
-                <w:highlight w:val="yellow"/>
-                <w:lang w:eastAsia="es-CO"/>
-              </w:rPr>
-            </w:pPr>
+                <w:lang w:eastAsia="es-CO"/>
+              </w:rPr>
+              <w:t>}}</w:t>
+            </w:r>
           </w:p>
         </w:tc>
       </w:tr>
@@ -437,7 +469,6 @@
                 <w:b/>
                 <w:color w:val="000000"/>
                 <w:sz w:val="20"/>
-                <w:highlight w:val="yellow"/>
                 <w:lang w:eastAsia="es-CO"/>
               </w:rPr>
               <w:t> </w:t>
@@ -448,24 +479,30 @@
                 <w:b/>
                 <w:color w:val="000000"/>
                 <w:sz w:val="20"/>
-                <w:highlight w:val="yellow"/>
-                <w:lang w:eastAsia="es-CO"/>
-              </w:rPr>
-              <w:t xml:space="preserve">Técnico </w:t>
-            </w:r>
-            <w:proofErr w:type="spellStart"/>
+                <w:lang w:eastAsia="es-CO"/>
+              </w:rPr>
+              <w:t>{{</w:t>
+            </w:r>
             <w:r>
               <w:rPr>
                 <w:rFonts w:ascii="Calibri" w:eastAsia="Times New Roman" w:hAnsi="Calibri" w:cs="Times New Roman"/>
                 <w:b/>
                 <w:color w:val="000000"/>
                 <w:sz w:val="20"/>
-                <w:highlight w:val="yellow"/>
-                <w:lang w:eastAsia="es-CO"/>
-              </w:rPr>
-              <w:t>xxxxxxxx</w:t>
-            </w:r>
-            <w:proofErr w:type="spellEnd"/>
+                <w:lang w:eastAsia="es-CO"/>
+              </w:rPr>
+              <w:t>Programa</w:t>
+            </w:r>
+            <w:r>
+              <w:rPr>
+                <w:rFonts w:ascii="Calibri" w:eastAsia="Times New Roman" w:hAnsi="Calibri" w:cs="Times New Roman"/>
+                <w:b/>
+                <w:color w:val="000000"/>
+                <w:sz w:val="20"/>
+                <w:lang w:eastAsia="es-CO"/>
+              </w:rPr>
+              <w:t>}}</w:t>
+            </w:r>
           </w:p>
         </w:tc>
         <w:tc>
@@ -568,6 +605,46 @@
         <w:rPr>
           <w:sz w:val="20"/>
           <w:szCs w:val="20"/>
+          <w:u w:val="single"/>
+        </w:rPr>
+        <w:t>{{</w:t>
+      </w:r>
+      <w:proofErr w:type="spellStart"/>
+      <w:r>
+        <w:rPr>
+          <w:sz w:val="20"/>
+          <w:szCs w:val="20"/>
+          <w:u w:val="single"/>
+        </w:rPr>
+        <w:t>NombreRepresentante</w:t>
+      </w:r>
+      <w:proofErr w:type="spellEnd"/>
+      <w:r>
+        <w:rPr>
+          <w:sz w:val="20"/>
+          <w:szCs w:val="20"/>
+          <w:u w:val="single"/>
+        </w:rPr>
+        <w:t>}}</w:t>
+      </w:r>
+      <w:r>
+        <w:rPr>
+          <w:sz w:val="20"/>
+          <w:szCs w:val="20"/>
+        </w:rPr>
+        <w:t xml:space="preserve"> identificado con Cédula de Ciudadanía</w:t>
+      </w:r>
+      <w:r>
+        <w:rPr>
+          <w:sz w:val="20"/>
+          <w:szCs w:val="20"/>
+        </w:rPr>
+        <w:t xml:space="preserve"> </w:t>
+      </w:r>
+      <w:r>
+        <w:rPr>
+          <w:sz w:val="20"/>
+          <w:szCs w:val="20"/>
         </w:rPr>
         <w:t>___</w:t>
       </w:r>
@@ -575,14 +652,122 @@
         <w:rPr>
           <w:sz w:val="20"/>
           <w:szCs w:val="20"/>
-          <w:highlight w:val="yellow"/>
-        </w:rPr>
-        <w:t>Padre de familia</w:t>
-      </w:r>
-      <w:r>
-        <w:rPr>
-          <w:sz w:val="20"/>
-          <w:szCs w:val="20"/>
+          <w:u w:val="single"/>
+        </w:rPr>
+        <w:t>{{</w:t>
+      </w:r>
+      <w:r>
+        <w:rPr>
+          <w:sz w:val="20"/>
+          <w:szCs w:val="20"/>
+          <w:u w:val="single"/>
+        </w:rPr>
+        <w:t>CC</w:t>
+      </w:r>
+      <w:r>
+        <w:rPr>
+          <w:sz w:val="20"/>
+          <w:szCs w:val="20"/>
+          <w:u w:val="single"/>
+        </w:rPr>
+        <w:t>}}</w:t>
+      </w:r>
+      <w:r>
+        <w:rPr>
+          <w:sz w:val="20"/>
+          <w:szCs w:val="20"/>
+        </w:rPr>
+        <w:t>___</w:t>
+      </w:r>
+      <w:r>
+        <w:rPr>
+          <w:sz w:val="20"/>
+          <w:szCs w:val="20"/>
+        </w:rPr>
+        <w:t xml:space="preserve"> o </w:t>
+      </w:r>
+      <w:r>
+        <w:rPr>
+          <w:sz w:val="20"/>
+          <w:szCs w:val="20"/>
+        </w:rPr>
+        <w:t>Extranjería</w:t>
+      </w:r>
+      <w:r>
+        <w:rPr>
+          <w:sz w:val="20"/>
+          <w:szCs w:val="20"/>
+        </w:rPr>
+        <w:t xml:space="preserve"> __</w:t>
+      </w:r>
+      <w:r>
+        <w:rPr>
+          <w:sz w:val="20"/>
+          <w:szCs w:val="20"/>
+        </w:rPr>
+        <w:t>{{CE}}</w:t>
+      </w:r>
+      <w:r>
+        <w:rPr>
+          <w:sz w:val="20"/>
+          <w:szCs w:val="20"/>
+        </w:rPr>
+        <w:t>____</w:t>
+      </w:r>
+      <w:r>
+        <w:rPr>
+          <w:sz w:val="20"/>
+          <w:szCs w:val="20"/>
+        </w:rPr>
+        <w:t xml:space="preserve"> No. </w:t>
+      </w:r>
+      <w:r>
+        <w:rPr>
+          <w:sz w:val="20"/>
+          <w:szCs w:val="20"/>
+          <w:u w:val="single"/>
+        </w:rPr>
+        <w:t>__</w:t>
+      </w:r>
+      <w:r>
+        <w:rPr>
+          <w:sz w:val="20"/>
+          <w:szCs w:val="20"/>
+          <w:u w:val="single"/>
+        </w:rPr>
+        <w:t>{{</w:t>
+      </w:r>
+      <w:proofErr w:type="spellStart"/>
+      <w:r>
+        <w:rPr>
+          <w:sz w:val="20"/>
+          <w:szCs w:val="20"/>
+          <w:u w:val="single"/>
+        </w:rPr>
+        <w:t>NumeroDocumentoTuto</w:t>
+      </w:r>
+      <w:r>
+        <w:rPr>
+          <w:sz w:val="20"/>
+          <w:szCs w:val="20"/>
+          <w:u w:val="single"/>
+        </w:rPr>
+        <w:t>r</w:t>
+      </w:r>
+      <w:proofErr w:type="spellEnd"/>
+      <w:r>
+        <w:rPr>
+          <w:sz w:val="20"/>
+          <w:szCs w:val="20"/>
+          <w:u w:val="single"/>
+        </w:rPr>
+        <w:t xml:space="preserve">}} </w:t>
+      </w:r>
+      <w:r>
+        <w:rPr>
+          <w:sz w:val="20"/>
+          <w:szCs w:val="20"/>
+          <w:u w:val="single"/>
         </w:rPr>
         <w:t xml:space="preserve"> </w:t>
       </w:r>
@@ -590,20 +775,7 @@
         <w:rPr>
           <w:sz w:val="20"/>
           <w:szCs w:val="20"/>
-        </w:rPr>
-        <w:t>_________________________________________________________</w:t>
-      </w:r>
-      <w:r>
-        <w:rPr>
-          <w:sz w:val="20"/>
-          <w:szCs w:val="20"/>
-        </w:rPr>
-        <w:t>, identificado con Cédula de Ciudadanía</w:t>
-      </w:r>
-      <w:r>
-        <w:rPr>
-          <w:sz w:val="20"/>
-          <w:szCs w:val="20"/>
+          <w:u w:val="single"/>
         </w:rPr>
         <w:t xml:space="preserve"> </w:t>
       </w:r>
@@ -611,7 +783,21 @@
         <w:rPr>
           <w:sz w:val="20"/>
           <w:szCs w:val="20"/>
-          <w:highlight w:val="yellow"/>
+        </w:rPr>
+        <w:t>de</w:t>
+      </w:r>
+      <w:r>
+        <w:rPr>
+          <w:sz w:val="20"/>
+          <w:szCs w:val="20"/>
+        </w:rPr>
+        <w:t xml:space="preserve">  </w:t>
+      </w:r>
+      <w:r>
+        <w:rPr>
+          <w:sz w:val="20"/>
+          <w:szCs w:val="20"/>
+          <w:u w:val="single"/>
         </w:rPr>
         <w:t>___</w:t>
       </w:r>
@@ -619,132 +805,93 @@
         <w:rPr>
           <w:sz w:val="20"/>
           <w:szCs w:val="20"/>
-          <w:highlight w:val="yellow"/>
-        </w:rPr>
-        <w:t>x</w:t>
-      </w:r>
-      <w:r>
-        <w:rPr>
-          <w:sz w:val="20"/>
-          <w:szCs w:val="20"/>
-        </w:rPr>
-        <w:t xml:space="preserve">__ o </w:t>
-      </w:r>
-      <w:r>
-        <w:rPr>
-          <w:sz w:val="20"/>
-          <w:szCs w:val="20"/>
-        </w:rPr>
-        <w:t>Extranjería</w:t>
-      </w:r>
-      <w:r>
-        <w:rPr>
-          <w:sz w:val="20"/>
-          <w:szCs w:val="20"/>
-        </w:rPr>
-        <w:t xml:space="preserve"> ______</w:t>
-      </w:r>
-      <w:r>
-        <w:rPr>
-          <w:sz w:val="20"/>
-          <w:szCs w:val="20"/>
-        </w:rPr>
-        <w:t xml:space="preserve"> No. ___</w:t>
+          <w:u w:val="single"/>
+        </w:rPr>
+        <w:t>{{</w:t>
       </w:r>
       <w:proofErr w:type="spellStart"/>
       <w:r>
         <w:rPr>
           <w:sz w:val="20"/>
           <w:szCs w:val="20"/>
-          <w:highlight w:val="yellow"/>
-        </w:rPr>
-        <w:t>xxxxxxxxxxxx</w:t>
+          <w:u w:val="single"/>
+        </w:rPr>
+        <w:t>LugarExpedicion</w:t>
       </w:r>
       <w:proofErr w:type="spellEnd"/>
       <w:r>
         <w:rPr>
           <w:sz w:val="20"/>
           <w:szCs w:val="20"/>
-          <w:highlight w:val="yellow"/>
-        </w:rPr>
-        <w:t>__________________</w:t>
-      </w:r>
-      <w:r>
-        <w:rPr>
-          <w:sz w:val="20"/>
-          <w:szCs w:val="20"/>
-        </w:rPr>
-        <w:t>de  ______</w:t>
-      </w:r>
-      <w:r>
-        <w:rPr>
-          <w:sz w:val="20"/>
-          <w:szCs w:val="20"/>
-          <w:highlight w:val="yellow"/>
-        </w:rPr>
-        <w:t>ciudad  documento</w:t>
-      </w:r>
-      <w:r>
-        <w:rPr>
-          <w:sz w:val="20"/>
-          <w:szCs w:val="20"/>
-        </w:rPr>
-        <w:t>________________ declaro bajo la gravedad de juramento que soy el representante legal o tutor del titular de los datos personales del menor de edad, _________</w:t>
-      </w:r>
-      <w:r>
-        <w:rPr>
-          <w:sz w:val="20"/>
-          <w:szCs w:val="20"/>
-          <w:highlight w:val="yellow"/>
-        </w:rPr>
-        <w:t xml:space="preserve">nombre </w:t>
-      </w:r>
-      <w:r>
-        <w:rPr>
-          <w:sz w:val="20"/>
-          <w:szCs w:val="20"/>
-          <w:highlight w:val="yellow"/>
-        </w:rPr>
-        <w:t>completo</w:t>
-      </w:r>
-      <w:r>
-        <w:rPr>
-          <w:sz w:val="20"/>
-          <w:szCs w:val="20"/>
-          <w:highlight w:val="yellow"/>
-        </w:rPr>
-        <w:t xml:space="preserve"> del aspirante</w:t>
-      </w:r>
-      <w:r>
-        <w:rPr>
-          <w:sz w:val="20"/>
-          <w:szCs w:val="20"/>
-        </w:rPr>
-        <w:t xml:space="preserve">_____________________________________________, identificado con la tarjeta de identidad número </w:t>
-      </w:r>
-      <w:r>
-        <w:rPr>
-          <w:sz w:val="20"/>
-          <w:szCs w:val="20"/>
-          <w:highlight w:val="yellow"/>
-        </w:rPr>
-        <w:t>___</w:t>
+          <w:u w:val="single"/>
+        </w:rPr>
+        <w:t>}}</w:t>
+      </w:r>
+      <w:r>
+        <w:rPr>
+          <w:sz w:val="20"/>
+          <w:szCs w:val="20"/>
+          <w:u w:val="single"/>
+        </w:rPr>
+        <w:t>____</w:t>
+      </w:r>
+      <w:r>
+        <w:rPr>
+          <w:sz w:val="20"/>
+          <w:szCs w:val="20"/>
+        </w:rPr>
+        <w:t xml:space="preserve"> declaro bajo la gravedad de juramento que soy el representante legal o tutor del titular de los datos personales del menor de edad,</w:t>
+      </w:r>
+      <w:r>
+        <w:rPr>
+          <w:sz w:val="20"/>
+          <w:szCs w:val="20"/>
+          <w:u w:val="single"/>
+        </w:rPr>
+        <w:t xml:space="preserve"> ____</w:t>
+      </w:r>
+      <w:r>
+        <w:rPr>
+          <w:sz w:val="20"/>
+          <w:szCs w:val="20"/>
+          <w:u w:val="single"/>
+        </w:rPr>
+        <w:t>{{</w:t>
+      </w:r>
+      <w:r>
+        <w:t xml:space="preserve"> </w:t>
       </w:r>
       <w:proofErr w:type="spellStart"/>
       <w:r>
         <w:rPr>
           <w:sz w:val="20"/>
           <w:szCs w:val="20"/>
-          <w:highlight w:val="yellow"/>
-        </w:rPr>
-        <w:t>xxxxx</w:t>
+          <w:u w:val="single"/>
+        </w:rPr>
+        <w:t>NombreAspirant</w:t>
+      </w:r>
+      <w:r>
+        <w:rPr>
+          <w:sz w:val="20"/>
+          <w:szCs w:val="20"/>
+          <w:u w:val="single"/>
+        </w:rPr>
+        <w:t>e</w:t>
       </w:r>
       <w:proofErr w:type="spellEnd"/>
       <w:r>
         <w:rPr>
           <w:sz w:val="20"/>
           <w:szCs w:val="20"/>
-          <w:highlight w:val="yellow"/>
+          <w:u w:val="single"/>
+        </w:rPr>
+        <w:t>}}</w:t>
+      </w:r>
+      <w:r>
+        <w:rPr>
+          <w:sz w:val="20"/>
+          <w:szCs w:val="20"/>
+          <w:u w:val="single"/>
         </w:rPr>
         <w:t>_</w:t>
       </w:r>
@@ -753,7 +900,40 @@
           <w:sz w:val="20"/>
           <w:szCs w:val="20"/>
         </w:rPr>
-        <w:t>_______________, y conforme a la ley 1581 de 2012 y demás Decretos reglamentarios:</w:t>
+        <w:t xml:space="preserve">__, identificado con la tarjeta de identidad número </w:t>
+      </w:r>
+      <w:r>
+        <w:rPr>
+          <w:sz w:val="20"/>
+          <w:szCs w:val="20"/>
+          <w:u w:val="single"/>
+        </w:rPr>
+        <w:t>{{</w:t>
+      </w:r>
+      <w:proofErr w:type="spellStart"/>
+      <w:r>
+        <w:rPr>
+          <w:sz w:val="20"/>
+          <w:szCs w:val="20"/>
+          <w:u w:val="single"/>
+        </w:rPr>
+        <w:t>NumeroDocumentoAspirante</w:t>
+      </w:r>
+      <w:proofErr w:type="spellEnd"/>
+      <w:r>
+        <w:rPr>
+          <w:sz w:val="20"/>
+          <w:szCs w:val="20"/>
+          <w:u w:val="single"/>
+        </w:rPr>
+        <w:t>}}</w:t>
+      </w:r>
+      <w:r>
+        <w:rPr>
+          <w:sz w:val="20"/>
+          <w:szCs w:val="20"/>
+        </w:rPr>
+        <w:t>_____, y conforme a la ley 1581 de 2012 y demás Decretos reglamentarios:</w:t>
       </w:r>
     </w:p>
     <w:p>
@@ -1301,24 +1481,42 @@
         <w:rPr>
           <w:sz w:val="20"/>
           <w:szCs w:val="20"/>
-          <w:highlight w:val="yellow"/>
-        </w:rPr>
-        <w:t>______</w:t>
-      </w:r>
-      <w:r>
-        <w:rPr>
-          <w:sz w:val="20"/>
-          <w:szCs w:val="20"/>
-          <w:highlight w:val="yellow"/>
-        </w:rPr>
-        <w:t>nombre completo  del aspirante</w:t>
-      </w:r>
-      <w:r>
-        <w:rPr>
-          <w:sz w:val="20"/>
-          <w:szCs w:val="20"/>
-        </w:rPr>
-        <w:t xml:space="preserve">____________________________________________, </w:t>
+        </w:rPr>
+        <w:t>_______</w:t>
+      </w:r>
+      <w:r>
+        <w:rPr>
+          <w:sz w:val="20"/>
+          <w:szCs w:val="20"/>
+          <w:u w:val="single"/>
+        </w:rPr>
+        <w:t>{{</w:t>
+      </w:r>
+      <w:proofErr w:type="spellStart"/>
+      <w:r>
+        <w:rPr>
+          <w:sz w:val="20"/>
+          <w:szCs w:val="20"/>
+          <w:u w:val="single"/>
+        </w:rPr>
+        <w:t>NombreAspirante</w:t>
+      </w:r>
+      <w:proofErr w:type="spellEnd"/>
+      <w:r>
+        <w:rPr>
+          <w:sz w:val="20"/>
+          <w:szCs w:val="20"/>
+          <w:u w:val="single"/>
+        </w:rPr>
+        <w:t xml:space="preserve"> }}</w:t>
+      </w:r>
+      <w:r>
+        <w:rPr>
+          <w:sz w:val="20"/>
+          <w:szCs w:val="20"/>
+          <w:u w:val="single"/>
+        </w:rPr>
+        <w:t xml:space="preserve">________, </w:t>
       </w:r>
       <w:r>
         <w:rPr>
@@ -1552,20 +1750,6 @@
                 <w:lang w:val="es-ES_tradnl"/>
               </w:rPr>
             </w:pPr>
-            <w:proofErr w:type="spellStart"/>
-            <w:r>
-              <w:rPr>
-                <w:rFonts w:cs="Arial"/>
-                <w:b/>
-                <w:bCs/>
-                <w:iCs/>
-                <w:szCs w:val="18"/>
-                <w:highlight w:val="yellow"/>
-                <w:lang w:val="es-ES_tradnl"/>
-              </w:rPr>
-              <w:t>xxxx</w:t>
-            </w:r>
-            <w:proofErr w:type="spellEnd"/>
           </w:p>
         </w:tc>
         <w:tc>
@@ -1615,18 +1799,35 @@
                 <w:lang w:val="es-ES"/>
               </w:rPr>
             </w:pPr>
+            <w:r>
+              <w:rPr>
+                <w:rFonts w:cs="Arial"/>
+                <w:b/>
+                <w:bCs/>
+                <w:lang w:val="es-ES"/>
+              </w:rPr>
+              <w:t>{{</w:t>
+            </w:r>
             <w:proofErr w:type="spellStart"/>
             <w:r>
               <w:rPr>
                 <w:rFonts w:cs="Arial"/>
                 <w:b/>
                 <w:bCs/>
-                <w:highlight w:val="yellow"/>
                 <w:lang w:val="es-ES"/>
               </w:rPr>
-              <w:t>xxxxx</w:t>
+              <w:t>NumeroDocumentoAspirante</w:t>
             </w:r>
             <w:proofErr w:type="spellEnd"/>
+            <w:r>
+              <w:rPr>
+                <w:rFonts w:cs="Arial"/>
+                <w:b/>
+                <w:bCs/>
+                <w:lang w:val="es-ES"/>
+              </w:rPr>
+              <w:t>}}</w:t>
+            </w:r>
           </w:p>
         </w:tc>
       </w:tr>
@@ -1705,9 +1906,8 @@
                 <w:bCs/>
                 <w:lang w:val="es-ES"/>
               </w:rPr>
-              <w:t xml:space="preserve"> </w:t>
-            </w:r>
-            <w:proofErr w:type="gramStart"/>
+              <w:t xml:space="preserve"> EL </w:t>
+            </w:r>
             <w:r>
               <w:rPr>
                 <w:rFonts w:cs="Arial"/>
@@ -1715,26 +1915,7 @@
                 <w:bCs/>
                 <w:lang w:val="es-ES"/>
               </w:rPr>
-              <w:t xml:space="preserve">EL </w:t>
-            </w:r>
-            <w:r>
-              <w:rPr>
-                <w:rFonts w:cs="Arial"/>
-                <w:b/>
-                <w:bCs/>
-                <w:lang w:val="es-ES"/>
-              </w:rPr>
-              <w:t xml:space="preserve"> PADRE</w:t>
-            </w:r>
-            <w:proofErr w:type="gramEnd"/>
-            <w:r>
-              <w:rPr>
-                <w:rFonts w:cs="Arial"/>
-                <w:b/>
-                <w:bCs/>
-                <w:lang w:val="es-ES"/>
-              </w:rPr>
-              <w:t xml:space="preserve"> O TUTOR</w:t>
+              <w:t xml:space="preserve"> PADRE O TUTOR</w:t>
             </w:r>
             <w:r>
               <w:rPr>
@@ -1757,20 +1938,6 @@
                 <w:lang w:val="es-ES_tradnl"/>
               </w:rPr>
             </w:pPr>
-            <w:proofErr w:type="spellStart"/>
-            <w:r>
-              <w:rPr>
-                <w:rFonts w:cs="Arial"/>
-                <w:b/>
-                <w:bCs/>
-                <w:iCs/>
-                <w:szCs w:val="18"/>
-                <w:highlight w:val="yellow"/>
-                <w:lang w:val="es-ES_tradnl"/>
-              </w:rPr>
-              <w:t>xxxxxxxxx</w:t>
-            </w:r>
-            <w:proofErr w:type="spellEnd"/>
           </w:p>
         </w:tc>
         <w:tc>
@@ -1819,18 +1986,35 @@
                 <w:lang w:val="es-ES"/>
               </w:rPr>
             </w:pPr>
+            <w:r>
+              <w:rPr>
+                <w:rFonts w:cs="Arial"/>
+                <w:b/>
+                <w:bCs/>
+                <w:lang w:val="es-ES"/>
+              </w:rPr>
+              <w:t>{{</w:t>
+            </w:r>
             <w:proofErr w:type="spellStart"/>
             <w:r>
               <w:rPr>
                 <w:rFonts w:cs="Arial"/>
                 <w:b/>
                 <w:bCs/>
-                <w:highlight w:val="yellow"/>
                 <w:lang w:val="es-ES"/>
               </w:rPr>
-              <w:t>xxxxxx</w:t>
+              <w:t>NumeroDocumentoTutor</w:t>
             </w:r>
             <w:proofErr w:type="spellEnd"/>
+            <w:r>
+              <w:rPr>
+                <w:rFonts w:cs="Arial"/>
+                <w:b/>
+                <w:bCs/>
+                <w:lang w:val="es-ES"/>
+              </w:rPr>
+              <w:t>}}</w:t>
+            </w:r>
           </w:p>
         </w:tc>
       </w:tr>
@@ -1869,7 +2053,6 @@
                 <w:szCs w:val="18"/>
                 <w:lang w:val="es-ES_tradnl"/>
               </w:rPr>
-              <w:lastRenderedPageBreak/>
               <w:t>Correo electrónico:</w:t>
             </w:r>
             <w:r>
@@ -1883,7 +2066,6 @@
               </w:rPr>
               <w:t xml:space="preserve"> </w:t>
             </w:r>
-            <w:proofErr w:type="gramStart"/>
             <w:r>
               <w:rPr>
                 <w:rFonts w:cs="Arial"/>
@@ -1891,11 +2073,11 @@
                 <w:bCs/>
                 <w:iCs/>
                 <w:szCs w:val="18"/>
-                <w:highlight w:val="yellow"/>
                 <w:lang w:val="es-ES_tradnl"/>
               </w:rPr>
-              <w:t xml:space="preserve">correo </w:t>
-            </w:r>
+              <w:t>{{</w:t>
+            </w:r>
+            <w:proofErr w:type="spellStart"/>
             <w:r>
               <w:rPr>
                 <w:rFonts w:cs="Arial"/>
@@ -1903,12 +2085,22 @@
                 <w:bCs/>
                 <w:iCs/>
                 <w:szCs w:val="18"/>
-                <w:highlight w:val="yellow"/>
                 <w:lang w:val="es-ES_tradnl"/>
               </w:rPr>
-              <w:t>padres</w:t>
-            </w:r>
-            <w:proofErr w:type="gramEnd"/>
+              <w:t>CorreoTutor</w:t>
+            </w:r>
+            <w:proofErr w:type="spellEnd"/>
+            <w:r>
+              <w:rPr>
+                <w:rFonts w:cs="Arial"/>
+                <w:b/>
+                <w:bCs/>
+                <w:iCs/>
+                <w:szCs w:val="18"/>
+                <w:lang w:val="es-ES_tradnl"/>
+              </w:rPr>
+              <w:t>}}</w:t>
+            </w:r>
           </w:p>
         </w:tc>
       </w:tr>
@@ -1956,11 +2148,11 @@
                 <w:bCs/>
                 <w:iCs/>
                 <w:szCs w:val="18"/>
-                <w:highlight w:val="yellow"/>
                 <w:lang w:val="es-ES_tradnl"/>
               </w:rPr>
-              <w:t>:</w:t>
-            </w:r>
+              <w:t>: {{</w:t>
+            </w:r>
+            <w:proofErr w:type="spellStart"/>
             <w:r>
               <w:rPr>
                 <w:rFonts w:cs="Arial"/>
@@ -1968,10 +2160,21 @@
                 <w:bCs/>
                 <w:iCs/>
                 <w:szCs w:val="18"/>
-                <w:highlight w:val="yellow"/>
                 <w:lang w:val="es-ES_tradnl"/>
               </w:rPr>
-              <w:t xml:space="preserve"> Casa</w:t>
+              <w:t>Direccion</w:t>
+            </w:r>
+            <w:proofErr w:type="spellEnd"/>
+            <w:r>
+              <w:rPr>
+                <w:rFonts w:cs="Arial"/>
+                <w:b/>
+                <w:bCs/>
+                <w:iCs/>
+                <w:szCs w:val="18"/>
+                <w:lang w:val="es-ES_tradnl"/>
+              </w:rPr>
+              <w:t>}}</w:t>
             </w:r>
           </w:p>
         </w:tc>
@@ -1998,7 +2201,7 @@
 </file>
 
 <file path=word/endnotes.xml><?xml version="1.0" encoding="utf-8"?>
-<w:endnotes xmlns:wpc="http://schemas.microsoft.com/office/word/2010/wordprocessingCanvas" xmlns:cx="http://schemas.microsoft.com/office/drawing/2014/chartex" xmlns:cx1="http://schemas.microsoft.com/office/drawing/2015/9/8/chartex" xmlns:cx2="http://schemas.microsoft.com/office/drawing/2015/10/21/chartex" xmlns:cx3="http://schemas.microsoft.com/office/drawing/2016/5/9/chartex" xmlns:cx4="http://schemas.microsoft.com/office/drawing/2016/5/10/chartex" xmlns:cx5="http://schemas.microsoft.com/office/drawing/2016/5/11/chartex" xmlns:cx6="http://schemas.microsoft.com/office/drawing/2016/5/12/chartex" xmlns:cx7="http://schemas.microsoft.com/office/drawing/2016/5/13/chartex" xmlns:cx8="http://schemas.microsoft.com/office/drawing/2016/5/14/chartex" xmlns:mc="http://schemas.openxmlformats.org/markup-compatibility/2006" xmlns:aink="http://schemas.microsoft.com/office/drawing/2016/ink" xmlns:am3d="http://schemas.microsoft.com/office/drawing/2017/model3d" xmlns:o="urn:schemas-microsoft-com:office:office" xmlns:oel="http://schemas.microsoft.com/office/2019/extlst" xmlns:r="http://schemas.openxmlformats.org/officeDocument/2006/relationships" xmlns:m="http://schemas.openxmlformats.org/officeDocument/2006/math" xmlns:v="urn:schemas-microsoft-com:vml" xmlns:wp14="http://schemas.microsoft.com/office/word/2010/wordprocessingDrawing" xmlns:wp="http://schemas.openxmlformats.org/drawingml/2006/wordprocessingDrawing" xmlns:w10="urn:schemas-microsoft-com:office:word" xmlns:w="http://schemas.openxmlformats.org/wordprocessingml/2006/main" xmlns:w14="http://schemas.microsoft.com/office/word/2010/wordml" xmlns:w15="http://schemas.microsoft.com/office/word/2012/wordml" xmlns:w16cex="http://schemas.microsoft.com/office/word/2018/wordml/cex" xmlns:w16cid="http://schemas.microsoft.com/office/word/2016/wordml/cid" xmlns:w16="http://schemas.microsoft.com/office/word/2018/wordml" xmlns:w16sdtdh="http://schemas.microsoft.com/office/word/2020/wordml/sdtdatahash" xmlns:w16se="http://schemas.microsoft.com/office/word/2015/wordml/symex" xmlns:wpg="http://schemas.microsoft.com/office/word/2010/wordprocessingGroup" xmlns:wpi="http://schemas.microsoft.com/office/word/2010/wordprocessingInk" xmlns:wne="http://schemas.microsoft.com/office/word/2006/wordml" xmlns:wps="http://schemas.microsoft.com/office/word/2010/wordprocessingShape" mc:Ignorable="w14 w15 w16se w16cid w16 w16cex w16sdtdh wp14">
+<w:endnotes xmlns:wpc="http://schemas.microsoft.com/office/word/2010/wordprocessingCanvas" xmlns:cx="http://schemas.microsoft.com/office/drawing/2014/chartex" xmlns:cx1="http://schemas.microsoft.com/office/drawing/2015/9/8/chartex" xmlns:cx2="http://schemas.microsoft.com/office/drawing/2015/10/21/chartex" xmlns:cx3="http://schemas.microsoft.com/office/drawing/2016/5/9/chartex" xmlns:cx4="http://schemas.microsoft.com/office/drawing/2016/5/10/chartex" xmlns:cx5="http://schemas.microsoft.com/office/drawing/2016/5/11/chartex" xmlns:cx6="http://schemas.microsoft.com/office/drawing/2016/5/12/chartex" xmlns:cx7="http://schemas.microsoft.com/office/drawing/2016/5/13/chartex" xmlns:cx8="http://schemas.microsoft.com/office/drawing/2016/5/14/chartex" xmlns:mc="http://schemas.openxmlformats.org/markup-compatibility/2006" xmlns:aink="http://schemas.microsoft.com/office/drawing/2016/ink" xmlns:am3d="http://schemas.microsoft.com/office/drawing/2017/model3d" xmlns:o="urn:schemas-microsoft-com:office:office" xmlns:r="http://schemas.openxmlformats.org/officeDocument/2006/relationships" xmlns:m="http://schemas.openxmlformats.org/officeDocument/2006/math" xmlns:v="urn:schemas-microsoft-com:vml" xmlns:wp14="http://schemas.microsoft.com/office/word/2010/wordprocessingDrawing" xmlns:wp="http://schemas.openxmlformats.org/drawingml/2006/wordprocessingDrawing" xmlns:w10="urn:schemas-microsoft-com:office:word" xmlns:w="http://schemas.openxmlformats.org/wordprocessingml/2006/main" xmlns:w14="http://schemas.microsoft.com/office/word/2010/wordml" xmlns:w15="http://schemas.microsoft.com/office/word/2012/wordml" xmlns:w16cex="http://schemas.microsoft.com/office/word/2018/wordml/cex" xmlns:w16cid="http://schemas.microsoft.com/office/word/2016/wordml/cid" xmlns:w16="http://schemas.microsoft.com/office/word/2018/wordml" xmlns:w16sdtdh="http://schemas.microsoft.com/office/word/2020/wordml/sdtdatahash" xmlns:w16se="http://schemas.microsoft.com/office/word/2015/wordml/symex" xmlns:wpg="http://schemas.microsoft.com/office/word/2010/wordprocessingGroup" xmlns:wpi="http://schemas.microsoft.com/office/word/2010/wordprocessingInk" xmlns:wne="http://schemas.microsoft.com/office/word/2006/wordml" xmlns:wps="http://schemas.microsoft.com/office/word/2010/wordprocessingShape" mc:Ignorable="w14 w15 w16se w16cid w16 w16cex w16sdtdh wp14">
   <w:endnote w:type="separator" w:id="-1">
     <w:p>
       <w:pPr>
@@ -2023,7 +2226,7 @@
 </file>
 
 <file path=word/footer1.xml><?xml version="1.0" encoding="utf-8"?>
-<w:ftr xmlns:wpc="http://schemas.microsoft.com/office/word/2010/wordprocessingCanvas" xmlns:cx="http://schemas.microsoft.com/office/drawing/2014/chartex" xmlns:cx1="http://schemas.microsoft.com/office/drawing/2015/9/8/chartex" xmlns:cx2="http://schemas.microsoft.com/office/drawing/2015/10/21/chartex" xmlns:cx3="http://schemas.microsoft.com/office/drawing/2016/5/9/chartex" xmlns:cx4="http://schemas.microsoft.com/office/drawing/2016/5/10/chartex" xmlns:cx5="http://schemas.microsoft.com/office/drawing/2016/5/11/chartex" xmlns:cx6="http://schemas.microsoft.com/office/drawing/2016/5/12/chartex" xmlns:cx7="http://schemas.microsoft.com/office/drawing/2016/5/13/chartex" xmlns:cx8="http://schemas.microsoft.com/office/drawing/2016/5/14/chartex" xmlns:mc="http://schemas.openxmlformats.org/markup-compatibility/2006" xmlns:aink="http://schemas.microsoft.com/office/drawing/2016/ink" xmlns:am3d="http://schemas.microsoft.com/office/drawing/2017/model3d" xmlns:o="urn:schemas-microsoft-com:office:office" xmlns:oel="http://schemas.microsoft.com/office/2019/extlst" xmlns:r="http://schemas.openxmlformats.org/officeDocument/2006/relationships" xmlns:m="http://schemas.openxmlformats.org/officeDocument/2006/math" xmlns:v="urn:schemas-microsoft-com:vml" xmlns:wp14="http://schemas.microsoft.com/office/word/2010/wordprocessingDrawing" xmlns:wp="http://schemas.openxmlformats.org/drawingml/2006/wordprocessingDrawing" xmlns:w10="urn:schemas-microsoft-com:office:word" xmlns:w="http://schemas.openxmlformats.org/wordprocessingml/2006/main" xmlns:w14="http://schemas.microsoft.com/office/word/2010/wordml" xmlns:w15="http://schemas.microsoft.com/office/word/2012/wordml" xmlns:w16cex="http://schemas.microsoft.com/office/word/2018/wordml/cex" xmlns:w16cid="http://schemas.microsoft.com/office/word/2016/wordml/cid" xmlns:w16="http://schemas.microsoft.com/office/word/2018/wordml" xmlns:w16sdtdh="http://schemas.microsoft.com/office/word/2020/wordml/sdtdatahash" xmlns:w16se="http://schemas.microsoft.com/office/word/2015/wordml/symex" xmlns:wpg="http://schemas.microsoft.com/office/word/2010/wordprocessingGroup" xmlns:wpi="http://schemas.microsoft.com/office/word/2010/wordprocessingInk" xmlns:wne="http://schemas.microsoft.com/office/word/2006/wordml" xmlns:wps="http://schemas.microsoft.com/office/word/2010/wordprocessingShape" mc:Ignorable="w14 w15 w16se w16cid w16 w16cex w16sdtdh wp14">
+<w:ftr xmlns:wpc="http://schemas.microsoft.com/office/word/2010/wordprocessingCanvas" xmlns:cx="http://schemas.microsoft.com/office/drawing/2014/chartex" xmlns:cx1="http://schemas.microsoft.com/office/drawing/2015/9/8/chartex" xmlns:cx2="http://schemas.microsoft.com/office/drawing/2015/10/21/chartex" xmlns:cx3="http://schemas.microsoft.com/office/drawing/2016/5/9/chartex" xmlns:cx4="http://schemas.microsoft.com/office/drawing/2016/5/10/chartex" xmlns:cx5="http://schemas.microsoft.com/office/drawing/2016/5/11/chartex" xmlns:cx6="http://schemas.microsoft.com/office/drawing/2016/5/12/chartex" xmlns:cx7="http://schemas.microsoft.com/office/drawing/2016/5/13/chartex" xmlns:cx8="http://schemas.microsoft.com/office/drawing/2016/5/14/chartex" xmlns:mc="http://schemas.openxmlformats.org/markup-compatibility/2006" xmlns:aink="http://schemas.microsoft.com/office/drawing/2016/ink" xmlns:am3d="http://schemas.microsoft.com/office/drawing/2017/model3d" xmlns:o="urn:schemas-microsoft-com:office:office" xmlns:r="http://schemas.openxmlformats.org/officeDocument/2006/relationships" xmlns:m="http://schemas.openxmlformats.org/officeDocument/2006/math" xmlns:v="urn:schemas-microsoft-com:vml" xmlns:wp14="http://schemas.microsoft.com/office/word/2010/wordprocessingDrawing" xmlns:wp="http://schemas.openxmlformats.org/drawingml/2006/wordprocessingDrawing" xmlns:w10="urn:schemas-microsoft-com:office:word" xmlns:w="http://schemas.openxmlformats.org/wordprocessingml/2006/main" xmlns:w14="http://schemas.microsoft.com/office/word/2010/wordml" xmlns:w15="http://schemas.microsoft.com/office/word/2012/wordml" xmlns:w16cex="http://schemas.microsoft.com/office/word/2018/wordml/cex" xmlns:w16cid="http://schemas.microsoft.com/office/word/2016/wordml/cid" xmlns:w16="http://schemas.microsoft.com/office/word/2018/wordml" xmlns:w16sdtdh="http://schemas.microsoft.com/office/word/2020/wordml/sdtdatahash" xmlns:w16se="http://schemas.microsoft.com/office/word/2015/wordml/symex" xmlns:wpg="http://schemas.microsoft.com/office/word/2010/wordprocessingGroup" xmlns:wpi="http://schemas.microsoft.com/office/word/2010/wordprocessingInk" xmlns:wne="http://schemas.microsoft.com/office/word/2006/wordml" xmlns:wps="http://schemas.microsoft.com/office/word/2010/wordprocessingShape" mc:Ignorable="w14 w15 w16se w16cid w16 w16cex w16sdtdh wp14">
   <w:p>
     <w:pPr>
       <w:pStyle w:val="Piedepgina"/>
@@ -2121,7 +2324,7 @@
 </file>
 
 <file path=word/footnotes.xml><?xml version="1.0" encoding="utf-8"?>
-<w:footnotes xmlns:wpc="http://schemas.microsoft.com/office/word/2010/wordprocessingCanvas" xmlns:cx="http://schemas.microsoft.com/office/drawing/2014/chartex" xmlns:cx1="http://schemas.microsoft.com/office/drawing/2015/9/8/chartex" xmlns:cx2="http://schemas.microsoft.com/office/drawing/2015/10/21/chartex" xmlns:cx3="http://schemas.microsoft.com/office/drawing/2016/5/9/chartex" xmlns:cx4="http://schemas.microsoft.com/office/drawing/2016/5/10/chartex" xmlns:cx5="http://schemas.microsoft.com/office/drawing/2016/5/11/chartex" xmlns:cx6="http://schemas.microsoft.com/office/drawing/2016/5/12/chartex" xmlns:cx7="http://schemas.microsoft.com/office/drawing/2016/5/13/chartex" xmlns:cx8="http://schemas.microsoft.com/office/drawing/2016/5/14/chartex" xmlns:mc="http://schemas.openxmlformats.org/markup-compatibility/2006" xmlns:aink="http://schemas.microsoft.com/office/drawing/2016/ink" xmlns:am3d="http://schemas.microsoft.com/office/drawing/2017/model3d" xmlns:o="urn:schemas-microsoft-com:office:office" xmlns:oel="http://schemas.microsoft.com/office/2019/extlst" xmlns:r="http://schemas.openxmlformats.org/officeDocument/2006/relationships" xmlns:m="http://schemas.openxmlformats.org/officeDocument/2006/math" xmlns:v="urn:schemas-microsoft-com:vml" xmlns:wp14="http://schemas.microsoft.com/office/word/2010/wordprocessingDrawing" xmlns:wp="http://schemas.openxmlformats.org/drawingml/2006/wordprocessingDrawing" xmlns:w10="urn:schemas-microsoft-com:office:word" xmlns:w="http://schemas.openxmlformats.org/wordprocessingml/2006/main" xmlns:w14="http://schemas.microsoft.com/office/word/2010/wordml" xmlns:w15="http://schemas.microsoft.com/office/word/2012/wordml" xmlns:w16cex="http://schemas.microsoft.com/office/word/2018/wordml/cex" xmlns:w16cid="http://schemas.microsoft.com/office/word/2016/wordml/cid" xmlns:w16="http://schemas.microsoft.com/office/word/2018/wordml" xmlns:w16sdtdh="http://schemas.microsoft.com/office/word/2020/wordml/sdtdatahash" xmlns:w16se="http://schemas.microsoft.com/office/word/2015/wordml/symex" xmlns:wpg="http://schemas.microsoft.com/office/word/2010/wordprocessingGroup" xmlns:wpi="http://schemas.microsoft.com/office/word/2010/wordprocessingInk" xmlns:wne="http://schemas.microsoft.com/office/word/2006/wordml" xmlns:wps="http://schemas.microsoft.com/office/word/2010/wordprocessingShape" mc:Ignorable="w14 w15 w16se w16cid w16 w16cex w16sdtdh wp14">
+<w:footnotes xmlns:wpc="http://schemas.microsoft.com/office/word/2010/wordprocessingCanvas" xmlns:cx="http://schemas.microsoft.com/office/drawing/2014/chartex" xmlns:cx1="http://schemas.microsoft.com/office/drawing/2015/9/8/chartex" xmlns:cx2="http://schemas.microsoft.com/office/drawing/2015/10/21/chartex" xmlns:cx3="http://schemas.microsoft.com/office/drawing/2016/5/9/chartex" xmlns:cx4="http://schemas.microsoft.com/office/drawing/2016/5/10/chartex" xmlns:cx5="http://schemas.microsoft.com/office/drawing/2016/5/11/chartex" xmlns:cx6="http://schemas.microsoft.com/office/drawing/2016/5/12/chartex" xmlns:cx7="http://schemas.microsoft.com/office/drawing/2016/5/13/chartex" xmlns:cx8="http://schemas.microsoft.com/office/drawing/2016/5/14/chartex" xmlns:mc="http://schemas.openxmlformats.org/markup-compatibility/2006" xmlns:aink="http://schemas.microsoft.com/office/drawing/2016/ink" xmlns:am3d="http://schemas.microsoft.com/office/drawing/2017/model3d" xmlns:o="urn:schemas-microsoft-com:office:office" xmlns:r="http://schemas.openxmlformats.org/officeDocument/2006/relationships" xmlns:m="http://schemas.openxmlformats.org/officeDocument/2006/math" xmlns:v="urn:schemas-microsoft-com:vml" xmlns:wp14="http://schemas.microsoft.com/office/word/2010/wordprocessingDrawing" xmlns:wp="http://schemas.openxmlformats.org/drawingml/2006/wordprocessingDrawing" xmlns:w10="urn:schemas-microsoft-com:office:word" xmlns:w="http://schemas.openxmlformats.org/wordprocessingml/2006/main" xmlns:w14="http://schemas.microsoft.com/office/word/2010/wordml" xmlns:w15="http://schemas.microsoft.com/office/word/2012/wordml" xmlns:w16cex="http://schemas.microsoft.com/office/word/2018/wordml/cex" xmlns:w16cid="http://schemas.microsoft.com/office/word/2016/wordml/cid" xmlns:w16="http://schemas.microsoft.com/office/word/2018/wordml" xmlns:w16sdtdh="http://schemas.microsoft.com/office/word/2020/wordml/sdtdatahash" xmlns:w16se="http://schemas.microsoft.com/office/word/2015/wordml/symex" xmlns:wpg="http://schemas.microsoft.com/office/word/2010/wordprocessingGroup" xmlns:wpi="http://schemas.microsoft.com/office/word/2010/wordprocessingInk" xmlns:wne="http://schemas.microsoft.com/office/word/2006/wordml" xmlns:wps="http://schemas.microsoft.com/office/word/2010/wordprocessingShape" mc:Ignorable="w14 w15 w16se w16cid w16 w16cex w16sdtdh wp14">
   <w:footnote w:type="separator" w:id="-1">
     <w:p>
       <w:pPr>
@@ -2146,7 +2349,7 @@
 </file>
 
 <file path=word/header1.xml><?xml version="1.0" encoding="utf-8"?>
-<w:hdr xmlns:wpc="http://schemas.microsoft.com/office/word/2010/wordprocessingCanvas" xmlns:cx="http://schemas.microsoft.com/office/drawing/2014/chartex" xmlns:cx1="http://schemas.microsoft.com/office/drawing/2015/9/8/chartex" xmlns:cx2="http://schemas.microsoft.com/office/drawing/2015/10/21/chartex" xmlns:cx3="http://schemas.microsoft.com/office/drawing/2016/5/9/chartex" xmlns:cx4="http://schemas.microsoft.com/office/drawing/2016/5/10/chartex" xmlns:cx5="http://schemas.microsoft.com/office/drawing/2016/5/11/chartex" xmlns:cx6="http://schemas.microsoft.com/office/drawing/2016/5/12/chartex" xmlns:cx7="http://schemas.microsoft.com/office/drawing/2016/5/13/chartex" xmlns:cx8="http://schemas.microsoft.com/office/drawing/2016/5/14/chartex" xmlns:mc="http://schemas.openxmlformats.org/markup-compatibility/2006" xmlns:aink="http://schemas.microsoft.com/office/drawing/2016/ink" xmlns:am3d="http://schemas.microsoft.com/office/drawing/2017/model3d" xmlns:o="urn:schemas-microsoft-com:office:office" xmlns:oel="http://schemas.microsoft.com/office/2019/extlst" xmlns:r="http://schemas.openxmlformats.org/officeDocument/2006/relationships" xmlns:m="http://schemas.openxmlformats.org/officeDocument/2006/math" xmlns:v="urn:schemas-microsoft-com:vml" xmlns:wp14="http://schemas.microsoft.com/office/word/2010/wordprocessingDrawing" xmlns:wp="http://schemas.openxmlformats.org/drawingml/2006/wordprocessingDrawing" xmlns:w10="urn:schemas-microsoft-com:office:word" xmlns:w="http://schemas.openxmlformats.org/wordprocessingml/2006/main" xmlns:w14="http://schemas.microsoft.com/office/word/2010/wordml" xmlns:w15="http://schemas.microsoft.com/office/word/2012/wordml" xmlns:w16cex="http://schemas.microsoft.com/office/word/2018/wordml/cex" xmlns:w16cid="http://schemas.microsoft.com/office/word/2016/wordml/cid" xmlns:w16="http://schemas.microsoft.com/office/word/2018/wordml" xmlns:w16sdtdh="http://schemas.microsoft.com/office/word/2020/wordml/sdtdatahash" xmlns:w16se="http://schemas.microsoft.com/office/word/2015/wordml/symex" xmlns:wpg="http://schemas.microsoft.com/office/word/2010/wordprocessingGroup" xmlns:wpi="http://schemas.microsoft.com/office/word/2010/wordprocessingInk" xmlns:wne="http://schemas.microsoft.com/office/word/2006/wordml" xmlns:wps="http://schemas.microsoft.com/office/word/2010/wordprocessingShape" mc:Ignorable="w14 w15 w16se w16cid w16 w16cex w16sdtdh wp14">
+<w:hdr xmlns:wpc="http://schemas.microsoft.com/office/word/2010/wordprocessingCanvas" xmlns:cx="http://schemas.microsoft.com/office/drawing/2014/chartex" xmlns:cx1="http://schemas.microsoft.com/office/drawing/2015/9/8/chartex" xmlns:cx2="http://schemas.microsoft.com/office/drawing/2015/10/21/chartex" xmlns:cx3="http://schemas.microsoft.com/office/drawing/2016/5/9/chartex" xmlns:cx4="http://schemas.microsoft.com/office/drawing/2016/5/10/chartex" xmlns:cx5="http://schemas.microsoft.com/office/drawing/2016/5/11/chartex" xmlns:cx6="http://schemas.microsoft.com/office/drawing/2016/5/12/chartex" xmlns:cx7="http://schemas.microsoft.com/office/drawing/2016/5/13/chartex" xmlns:cx8="http://schemas.microsoft.com/office/drawing/2016/5/14/chartex" xmlns:mc="http://schemas.openxmlformats.org/markup-compatibility/2006" xmlns:aink="http://schemas.microsoft.com/office/drawing/2016/ink" xmlns:am3d="http://schemas.microsoft.com/office/drawing/2017/model3d" xmlns:o="urn:schemas-microsoft-com:office:office" xmlns:r="http://schemas.openxmlformats.org/officeDocument/2006/relationships" xmlns:m="http://schemas.openxmlformats.org/officeDocument/2006/math" xmlns:v="urn:schemas-microsoft-com:vml" xmlns:wp14="http://schemas.microsoft.com/office/word/2010/wordprocessingDrawing" xmlns:wp="http://schemas.openxmlformats.org/drawingml/2006/wordprocessingDrawing" xmlns:w10="urn:schemas-microsoft-com:office:word" xmlns:w="http://schemas.openxmlformats.org/wordprocessingml/2006/main" xmlns:w14="http://schemas.microsoft.com/office/word/2010/wordml" xmlns:w15="http://schemas.microsoft.com/office/word/2012/wordml" xmlns:w16cex="http://schemas.microsoft.com/office/word/2018/wordml/cex" xmlns:w16cid="http://schemas.microsoft.com/office/word/2016/wordml/cid" xmlns:w16="http://schemas.microsoft.com/office/word/2018/wordml" xmlns:w16sdtdh="http://schemas.microsoft.com/office/word/2020/wordml/sdtdatahash" xmlns:w16se="http://schemas.microsoft.com/office/word/2015/wordml/symex" xmlns:wpg="http://schemas.microsoft.com/office/word/2010/wordprocessingGroup" xmlns:wpi="http://schemas.microsoft.com/office/word/2010/wordprocessingInk" xmlns:wne="http://schemas.microsoft.com/office/word/2006/wordml" xmlns:wps="http://schemas.microsoft.com/office/word/2010/wordprocessingShape" mc:Ignorable="w14 w15 w16se w16cid w16 w16cex w16sdtdh wp14">
   <w:p>
     <w:pPr>
       <w:pStyle w:val="Encabezado"/>

</xml_diff>